<commit_message>
Support for auxiliary fields
</commit_message>
<xml_diff>
--- a/How to use the SharePoint Online connector.docx
+++ b/How to use the SharePoint Online connector.docx
@@ -1,6 +1,6 @@
 
 <file path=word/document.xml><?xml version="1.0" encoding="utf-8"?>
-<w:document xmlns:wpc="http://schemas.microsoft.com/office/word/2010/wordprocessingCanvas" xmlns:cx="http://schemas.microsoft.com/office/drawing/2014/chartex" xmlns:cx1="http://schemas.microsoft.com/office/drawing/2015/9/8/chartex" xmlns:mc="http://schemas.openxmlformats.org/markup-compatibility/2006" xmlns:o="urn:schemas-microsoft-com:office:office" xmlns:r="http://schemas.openxmlformats.org/officeDocument/2006/relationships" xmlns:m="http://schemas.openxmlformats.org/officeDocument/2006/math" xmlns:v="urn:schemas-microsoft-com:vml" xmlns:wp14="http://schemas.microsoft.com/office/word/2010/wordprocessingDrawing" xmlns:wp="http://schemas.openxmlformats.org/drawingml/2006/wordprocessingDrawing" xmlns:w10="urn:schemas-microsoft-com:office:word" xmlns:w="http://schemas.openxmlformats.org/wordprocessingml/2006/main" xmlns:w14="http://schemas.microsoft.com/office/word/2010/wordml" xmlns:w15="http://schemas.microsoft.com/office/word/2012/wordml" xmlns:w16se="http://schemas.microsoft.com/office/word/2015/wordml/symex" xmlns:wpg="http://schemas.microsoft.com/office/word/2010/wordprocessingGroup" xmlns:wpi="http://schemas.microsoft.com/office/word/2010/wordprocessingInk" xmlns:wne="http://schemas.microsoft.com/office/word/2006/wordml" xmlns:wps="http://schemas.microsoft.com/office/word/2010/wordprocessingShape" mc:Ignorable="w14 w15 w16se wp14">
+<w:document xmlns:wpc="http://schemas.microsoft.com/office/word/2010/wordprocessingCanvas" xmlns:cx="http://schemas.microsoft.com/office/drawing/2014/chartex" xmlns:cx1="http://schemas.microsoft.com/office/drawing/2015/9/8/chartex" xmlns:cx2="http://schemas.microsoft.com/office/drawing/2015/10/21/chartex" xmlns:cx3="http://schemas.microsoft.com/office/drawing/2016/5/9/chartex" xmlns:cx4="http://schemas.microsoft.com/office/drawing/2016/5/10/chartex" xmlns:cx5="http://schemas.microsoft.com/office/drawing/2016/5/11/chartex" xmlns:cx6="http://schemas.microsoft.com/office/drawing/2016/5/12/chartex" xmlns:cx7="http://schemas.microsoft.com/office/drawing/2016/5/13/chartex" xmlns:cx8="http://schemas.microsoft.com/office/drawing/2016/5/14/chartex" xmlns:mc="http://schemas.openxmlformats.org/markup-compatibility/2006" xmlns:aink="http://schemas.microsoft.com/office/drawing/2016/ink" xmlns:am3d="http://schemas.microsoft.com/office/drawing/2017/model3d" xmlns:o="urn:schemas-microsoft-com:office:office" xmlns:r="http://schemas.openxmlformats.org/officeDocument/2006/relationships" xmlns:m="http://schemas.openxmlformats.org/officeDocument/2006/math" xmlns:v="urn:schemas-microsoft-com:vml" xmlns:wp14="http://schemas.microsoft.com/office/word/2010/wordprocessingDrawing" xmlns:wp="http://schemas.openxmlformats.org/drawingml/2006/wordprocessingDrawing" xmlns:w10="urn:schemas-microsoft-com:office:word" xmlns:w="http://schemas.openxmlformats.org/wordprocessingml/2006/main" xmlns:w14="http://schemas.microsoft.com/office/word/2010/wordml" xmlns:w15="http://schemas.microsoft.com/office/word/2012/wordml" xmlns:w16cid="http://schemas.microsoft.com/office/word/2016/wordml/cid" xmlns:w16se="http://schemas.microsoft.com/office/word/2015/wordml/symex" xmlns:wpg="http://schemas.microsoft.com/office/word/2010/wordprocessingGroup" xmlns:wpi="http://schemas.microsoft.com/office/word/2010/wordprocessingInk" xmlns:wne="http://schemas.microsoft.com/office/word/2006/wordml" xmlns:wps="http://schemas.microsoft.com/office/word/2010/wordprocessingShape" mc:Ignorable="w14 w15 w16se w16cid wp14">
   <w:body>
     <w:p>
       <w:pPr>
@@ -26,23 +26,70 @@
         <w:rPr>
           <w:lang w:val="en-US"/>
         </w:rPr>
-        <w:t xml:space="preserve">The SharePoint Online connector support SharePoint Online, SharePoint 2013 and newer SharePoint versions. It uses the </w:t>
+        <w:t>The SharePoint Online connector support</w:t>
+      </w:r>
+      <w:r>
+        <w:rPr>
+          <w:lang w:val="en-US"/>
+        </w:rPr>
+        <w:t>s</w:t>
+      </w:r>
+      <w:r>
+        <w:rPr>
+          <w:lang w:val="en-US"/>
+        </w:rPr>
+        <w:t xml:space="preserve"> SharePoint Online, SharePoint 2013 and newer SharePoint versions. It uses the </w:t>
       </w:r>
       <w:hyperlink r:id="rId5" w:history="1">
+        <w:proofErr w:type="gramStart"/>
         <w:r>
           <w:rPr>
             <w:rStyle w:val="Hyperlink"/>
             <w:lang w:val="en-US"/>
           </w:rPr>
-          <w:t>Client Side Object Model</w:t>
+          <w:t>Client Side</w:t>
+        </w:r>
+        <w:proofErr w:type="gramEnd"/>
+        <w:r>
+          <w:rPr>
+            <w:rStyle w:val="Hyperlink"/>
+            <w:lang w:val="en-US"/>
+          </w:rPr>
+          <w:t xml:space="preserve"> Object Model</w:t>
         </w:r>
       </w:hyperlink>
       <w:r>
         <w:rPr>
           <w:lang w:val="en-US"/>
         </w:rPr>
-        <w:t xml:space="preserve"> (CSOM) to talk to SharePoint. The connector’s UI provides settings grouped into four tabs.</w:t>
-      </w:r>
+        <w:t xml:space="preserve"> </w:t>
+      </w:r>
+      <w:r>
+        <w:rPr>
+          <w:lang w:val="en-US"/>
+        </w:rPr>
+        <w:t>(CSOM) to talk to SharePoint</w:t>
+      </w:r>
+      <w:r>
+        <w:rPr>
+          <w:lang w:val="en-US"/>
+        </w:rPr>
+        <w:t xml:space="preserve">. </w:t>
+      </w:r>
+      <w:r>
+        <w:rPr>
+          <w:lang w:val="en-US"/>
+        </w:rPr>
+        <w:t xml:space="preserve"> </w:t>
+      </w:r>
+      <w:r>
+        <w:rPr>
+          <w:lang w:val="en-US"/>
+        </w:rPr>
+        <w:t>The connector’s UI provides settings grouped into four tabs.</w:t>
+      </w:r>
+      <w:bookmarkStart w:id="0" w:name="_GoBack"/>
+      <w:bookmarkEnd w:id="0"/>
     </w:p>
     <w:p>
       <w:pPr>
@@ -300,14 +347,13 @@
       <w:r>
         <w:rPr>
           <w:noProof/>
-          <w:lang w:val="en-US" w:eastAsia="de-DE"/>
         </w:rPr>
         <w:lastRenderedPageBreak/>
         <w:drawing>
-          <wp:inline distT="0" distB="0" distL="0" distR="0" wp14:anchorId="3DC5CB3A" wp14:editId="07279C1B">
-            <wp:extent cx="4442912" cy="3557954"/>
-            <wp:effectExtent l="133350" t="114300" r="129540" b="156845"/>
-            <wp:docPr id="2" name="Picture 2"/>
+          <wp:inline distT="0" distB="0" distL="0" distR="0" wp14:anchorId="20AD677B" wp14:editId="6716DB51">
+            <wp:extent cx="4624754" cy="3918195"/>
+            <wp:effectExtent l="57150" t="57150" r="118745" b="120650"/>
+            <wp:docPr id="3" name="Picture 3"/>
             <wp:cNvGraphicFramePr>
               <a:graphicFrameLocks xmlns:a="http://schemas.openxmlformats.org/drawingml/2006/main" noChangeAspect="1"/>
             </wp:cNvGraphicFramePr>
@@ -327,41 +373,25 @@
                   <pic:spPr>
                     <a:xfrm>
                       <a:off x="0" y="0"/>
-                      <a:ext cx="4449314" cy="3563081"/>
+                      <a:ext cx="4656356" cy="3944969"/>
                     </a:xfrm>
                     <a:prstGeom prst="rect">
                       <a:avLst/>
                     </a:prstGeom>
-                    <a:solidFill>
-                      <a:srgbClr val="FFFFFF">
-                        <a:shade val="85000"/>
-                      </a:srgbClr>
-                    </a:solidFill>
-                    <a:ln w="88900" cap="sq">
+                    <a:ln>
                       <a:solidFill>
-                        <a:srgbClr val="FFFFFF"/>
+                        <a:schemeClr val="bg1">
+                          <a:lumMod val="75000"/>
+                        </a:schemeClr>
                       </a:solidFill>
-                      <a:miter lim="800000"/>
                     </a:ln>
                     <a:effectLst>
-                      <a:outerShdw blurRad="55000" dist="18000" dir="5400000" algn="tl" rotWithShape="0">
-                        <a:srgbClr val="000000">
+                      <a:outerShdw blurRad="50800" dist="38100" dir="2700000" algn="tl" rotWithShape="0">
+                        <a:prstClr val="black">
                           <a:alpha val="40000"/>
-                        </a:srgbClr>
+                        </a:prstClr>
                       </a:outerShdw>
                     </a:effectLst>
-                    <a:scene3d>
-                      <a:camera prst="orthographicFront"/>
-                      <a:lightRig rig="twoPt" dir="t">
-                        <a:rot lat="0" lon="0" rev="7200000"/>
-                      </a:lightRig>
-                    </a:scene3d>
-                    <a:sp3d>
-                      <a:bevelT w="25400" h="19050"/>
-                      <a:contourClr>
-                        <a:srgbClr val="FFFFFF"/>
-                      </a:contourClr>
-                    </a:sp3d>
                   </pic:spPr>
                 </pic:pic>
               </a:graphicData>
@@ -502,20 +532,14 @@
         <w:rPr>
           <w:lang w:val="en-US"/>
         </w:rPr>
+        <w:lastRenderedPageBreak/>
         <w:t>Special treatment is given for empty fields if they belong to the types controlled by the culture. If OCC delivers an empty string as a value for that field</w:t>
       </w:r>
       <w:r>
         <w:rPr>
           <w:lang w:val="en-US"/>
         </w:rPr>
-        <w:t xml:space="preserve">, it is not transferred to SharePoint. In that case </w:t>
-      </w:r>
-      <w:r>
-        <w:rPr>
-          <w:lang w:val="en-US"/>
-        </w:rPr>
-        <w:lastRenderedPageBreak/>
-        <w:t xml:space="preserve">SharePoint </w:t>
+        <w:t xml:space="preserve">, it is not transferred to SharePoint. In that case SharePoint </w:t>
       </w:r>
       <w:r>
         <w:rPr>
@@ -568,19 +592,33 @@
         <w:rPr>
           <w:lang w:val="en-US"/>
         </w:rPr>
-        <w:t xml:space="preserve">) it is accepted but the time part is ignored. The reason is that if </w:t>
-      </w:r>
-      <w:r>
-        <w:rPr>
-          <w:lang w:val="en-US"/>
-        </w:rPr>
-        <w:t>client and server</w:t>
-      </w:r>
-      <w:r>
-        <w:rPr>
-          <w:lang w:val="en-US"/>
-        </w:rPr>
-        <w:t xml:space="preserve"> run in different time zones the interpretation of the value may lead to surprises, e.g. a date change.</w:t>
+        <w:t>) it is accepted but the time part is ignored. The reason is that if client and server run in different time zones the interpretation of the value may lead to surprises, e.g. a date change.</w:t>
+      </w:r>
+    </w:p>
+    <w:p>
+      <w:pPr>
+        <w:rPr>
+          <w:lang w:val="en-US"/>
+        </w:rPr>
+      </w:pPr>
+      <w:r>
+        <w:rPr>
+          <w:lang w:val="en-US"/>
+        </w:rPr>
+        <w:t xml:space="preserve">The flag </w:t>
+      </w:r>
+      <w:r>
+        <w:rPr>
+          <w:i/>
+          <w:lang w:val="en-US"/>
+        </w:rPr>
+        <w:t>User setting override</w:t>
+      </w:r>
+      <w:r>
+        <w:rPr>
+          <w:lang w:val="en-US"/>
+        </w:rPr>
+        <w:t xml:space="preserve"> becomes when the culture settings have been modified from their default. By setting this flag you force OCC to work the defaults for the selected culture.</w:t>
       </w:r>
     </w:p>
     <w:p>
@@ -590,14 +628,6 @@
           <w:lang w:val="en-US"/>
         </w:rPr>
       </w:pPr>
-    </w:p>
-    <w:p>
-      <w:pPr>
-        <w:pStyle w:val="Heading2"/>
-        <w:rPr>
-          <w:lang w:val="en-US"/>
-        </w:rPr>
-      </w:pPr>
       <w:r>
         <w:rPr>
           <w:lang w:val="en-US"/>
@@ -633,7 +663,7 @@
         <w:rPr>
           <w:lang w:val="en-US"/>
         </w:rPr>
-        <w:t xml:space="preserve"> This filter can be changed by hitting when the Filter button is hit. A dialog is launched that has four tabs.</w:t>
+        <w:t xml:space="preserve"> This filter can be changed by hitting the Filter button. A dialog is launched that has four tabs.</w:t>
       </w:r>
     </w:p>
     <w:p>
@@ -879,7 +909,7 @@
       <w:r>
         <w:rPr>
           <w:noProof/>
-          <w:lang w:eastAsia="de-DE"/>
+          <w:lang w:val="en-US" w:eastAsia="de-DE"/>
         </w:rPr>
         <w:t xml:space="preserve"> </w:t>
       </w:r>
@@ -967,14 +997,12 @@
         </w:rPr>
         <w:t xml:space="preserve">On the Base types </w:t>
       </w:r>
-      <w:proofErr w:type="gramStart"/>
-      <w:r>
-        <w:rPr>
-          <w:lang w:val="en-US"/>
-        </w:rPr>
-        <w:t>tab</w:t>
-      </w:r>
-      <w:proofErr w:type="gramEnd"/>
+      <w:r>
+        <w:rPr>
+          <w:lang w:val="en-US"/>
+        </w:rPr>
+        <w:t>tab,</w:t>
+      </w:r>
       <w:r>
         <w:rPr>
           <w:lang w:val="en-US"/>
@@ -1009,14 +1037,12 @@
         </w:rPr>
         <w:t xml:space="preserve">On the Template types </w:t>
       </w:r>
-      <w:proofErr w:type="gramStart"/>
-      <w:r>
-        <w:rPr>
-          <w:lang w:val="en-US"/>
-        </w:rPr>
-        <w:t>tab</w:t>
-      </w:r>
-      <w:proofErr w:type="gramEnd"/>
+      <w:r>
+        <w:rPr>
+          <w:lang w:val="en-US"/>
+        </w:rPr>
+        <w:t>tab,</w:t>
+      </w:r>
       <w:r>
         <w:rPr>
           <w:lang w:val="en-US"/>
@@ -1027,19 +1053,7 @@
         <w:rPr>
           <w:lang w:val="en-US"/>
         </w:rPr>
-        <w:t xml:space="preserve">there may be custom lists in certain number areas. The default values again cover </w:t>
-      </w:r>
-      <w:r>
-        <w:rPr>
-          <w:lang w:val="en-US"/>
-        </w:rPr>
-        <w:t>Generic list and Library</w:t>
-      </w:r>
-      <w:r>
-        <w:rPr>
-          <w:lang w:val="en-US"/>
-        </w:rPr>
-        <w:t xml:space="preserve">. </w:t>
+        <w:t xml:space="preserve">there may be custom lists in certain number areas. The default values again cover Generic list and Library. </w:t>
       </w:r>
       <w:r>
         <w:rPr>
@@ -1075,14 +1089,12 @@
         </w:rPr>
         <w:t xml:space="preserve">On the List Title </w:t>
       </w:r>
-      <w:proofErr w:type="gramStart"/>
-      <w:r>
-        <w:rPr>
-          <w:lang w:val="en-US"/>
-        </w:rPr>
-        <w:t>tab</w:t>
-      </w:r>
-      <w:proofErr w:type="gramEnd"/>
+      <w:r>
+        <w:rPr>
+          <w:lang w:val="en-US"/>
+        </w:rPr>
+        <w:t>tab,</w:t>
+      </w:r>
       <w:r>
         <w:rPr>
           <w:lang w:val="en-US"/>
@@ -1100,6 +1112,7 @@
         <w:rPr>
           <w:lang w:val="en-US"/>
         </w:rPr>
+        <w:lastRenderedPageBreak/>
         <w:t>The forced fields tab lets you specify list or library properties by their name. They will be included in the field list for OCC as described above.</w:t>
       </w:r>
     </w:p>
@@ -1138,7 +1151,6 @@
         <w:rPr>
           <w:lang w:val="en-US"/>
         </w:rPr>
-        <w:lastRenderedPageBreak/>
         <w:t xml:space="preserve">With the Save as default button the current filter settings will become the default for all future SharePoint online connectors created on your machine. The </w:t>
       </w:r>
       <w:r>
@@ -1159,17 +1171,15 @@
           <w:i/>
           <w:lang w:val="en-US"/>
         </w:rPr>
-        <w:t xml:space="preserve">Load </w:t>
-      </w:r>
-      <w:proofErr w:type="gramStart"/>
+        <w:t>Load filter</w:t>
+      </w:r>
       <w:r>
         <w:rPr>
           <w:i/>
           <w:lang w:val="en-US"/>
         </w:rPr>
-        <w:t>filter..</w:t>
-      </w:r>
-      <w:proofErr w:type="gramEnd"/>
+        <w:t>…</w:t>
+      </w:r>
       <w:r>
         <w:rPr>
           <w:lang w:val="en-US"/>
@@ -1232,13 +1242,12 @@
       <w:r>
         <w:rPr>
           <w:noProof/>
-          <w:lang w:eastAsia="de-DE"/>
         </w:rPr>
         <w:drawing>
-          <wp:inline distT="0" distB="0" distL="0" distR="0" wp14:anchorId="612A7EF0" wp14:editId="1953FF89">
-            <wp:extent cx="4448908" cy="3564227"/>
-            <wp:effectExtent l="133350" t="114300" r="123190" b="170180"/>
-            <wp:docPr id="9" name="Picture 9"/>
+          <wp:inline distT="0" distB="0" distL="0" distR="0" wp14:anchorId="033B31B5" wp14:editId="3BDEE426">
+            <wp:extent cx="4400762" cy="3727938"/>
+            <wp:effectExtent l="57150" t="57150" r="114300" b="120650"/>
+            <wp:docPr id="5" name="Picture 5"/>
             <wp:cNvGraphicFramePr>
               <a:graphicFrameLocks xmlns:a="http://schemas.openxmlformats.org/drawingml/2006/main" noChangeAspect="1"/>
             </wp:cNvGraphicFramePr>
@@ -1258,41 +1267,25 @@
                   <pic:spPr>
                     <a:xfrm>
                       <a:off x="0" y="0"/>
-                      <a:ext cx="4466003" cy="3577922"/>
+                      <a:ext cx="4412119" cy="3737558"/>
                     </a:xfrm>
                     <a:prstGeom prst="rect">
                       <a:avLst/>
                     </a:prstGeom>
-                    <a:solidFill>
-                      <a:srgbClr val="FFFFFF">
-                        <a:shade val="85000"/>
-                      </a:srgbClr>
-                    </a:solidFill>
-                    <a:ln w="88900" cap="sq">
+                    <a:ln>
                       <a:solidFill>
-                        <a:srgbClr val="FFFFFF"/>
+                        <a:schemeClr val="bg1">
+                          <a:lumMod val="75000"/>
+                        </a:schemeClr>
                       </a:solidFill>
-                      <a:miter lim="800000"/>
                     </a:ln>
                     <a:effectLst>
-                      <a:outerShdw blurRad="55000" dist="18000" dir="5400000" algn="tl" rotWithShape="0">
-                        <a:srgbClr val="000000">
+                      <a:outerShdw blurRad="50800" dist="38100" dir="2700000" algn="tl" rotWithShape="0">
+                        <a:prstClr val="black">
                           <a:alpha val="40000"/>
-                        </a:srgbClr>
+                        </a:prstClr>
                       </a:outerShdw>
                     </a:effectLst>
-                    <a:scene3d>
-                      <a:camera prst="orthographicFront"/>
-                      <a:lightRig rig="twoPt" dir="t">
-                        <a:rot lat="0" lon="0" rev="7200000"/>
-                      </a:lightRig>
-                    </a:scene3d>
-                    <a:sp3d>
-                      <a:bevelT w="25400" h="19050"/>
-                      <a:contourClr>
-                        <a:srgbClr val="FFFFFF"/>
-                      </a:contourClr>
-                    </a:sp3d>
                   </pic:spPr>
                 </pic:pic>
               </a:graphicData>
@@ -1501,19 +1494,14 @@
           <w:b/>
           <w:lang w:val="en-US"/>
         </w:rPr>
+        <w:lastRenderedPageBreak/>
         <w:t>Hierarchy by capacity</w:t>
       </w:r>
       <w:r>
         <w:rPr>
           <w:lang w:val="en-US"/>
         </w:rPr>
-        <w:t xml:space="preserve">: </w:t>
-      </w:r>
-      <w:r>
-        <w:rPr>
-          <w:lang w:val="en-US"/>
-        </w:rPr>
-        <w:t xml:space="preserve">Files are written to a subfolder with the name </w:t>
+        <w:t xml:space="preserve">: Files are written to a subfolder with the name </w:t>
       </w:r>
       <w:r>
         <w:rPr>
@@ -1559,44 +1547,7 @@
         <w:rPr>
           <w:lang w:val="en-US"/>
         </w:rPr>
-        <w:t>. Each time the number of items in a folder reaches</w:t>
-      </w:r>
-      <w:r>
-        <w:rPr>
-          <w:lang w:val="en-US"/>
-        </w:rPr>
-        <w:t xml:space="preserve"> </w:t>
-      </w:r>
-      <w:r>
-        <w:rPr>
-          <w:lang w:val="en-US"/>
-        </w:rPr>
-        <w:t xml:space="preserve">the threshold defined by </w:t>
-      </w:r>
-      <w:r>
-        <w:rPr>
-          <w:lang w:val="en-US"/>
-        </w:rPr>
-        <w:lastRenderedPageBreak/>
-        <w:t>the property Maximum capacity, a new subfolder is</w:t>
-      </w:r>
-      <w:r>
-        <w:rPr>
-          <w:lang w:val="en-US"/>
-        </w:rPr>
-        <w:t xml:space="preserve"> </w:t>
-      </w:r>
-      <w:r>
-        <w:rPr>
-          <w:lang w:val="en-US"/>
-        </w:rPr>
-        <w:t xml:space="preserve">created. </w:t>
-      </w:r>
-      <w:r>
-        <w:rPr>
-          <w:lang w:val="en-US"/>
-        </w:rPr>
-        <w:t xml:space="preserve">A number is added to each folder like </w:t>
+        <w:t xml:space="preserve">. Each time the number of items in a folder reaches the threshold defined by the property Maximum capacity, a new subfolder is created. A number is added to each folder like </w:t>
       </w:r>
       <w:r>
         <w:rPr>
@@ -1609,13 +1560,7 @@
         <w:rPr>
           <w:lang w:val="en-US"/>
         </w:rPr>
-        <w:t xml:space="preserve">; the </w:t>
-      </w:r>
-      <w:r>
-        <w:rPr>
-          <w:lang w:val="en-US"/>
-        </w:rPr>
-        <w:t>number</w:t>
+        <w:t>; the number</w:t>
       </w:r>
       <w:r>
         <w:rPr>
@@ -1696,8 +1641,6 @@
         </w:rPr>
         <w:t xml:space="preserve"> A</w:t>
       </w:r>
-      <w:bookmarkStart w:id="0" w:name="_GoBack"/>
-      <w:bookmarkEnd w:id="0"/>
       <w:r>
         <w:rPr>
           <w:lang w:val="en-US"/>
@@ -2003,19 +1946,7 @@
         <w:rPr>
           <w:lang w:val="en-US"/>
         </w:rPr>
-        <w:t>Enter characters in the text box as neede</w:t>
-      </w:r>
-      <w:r>
-        <w:rPr>
-          <w:lang w:val="en-US"/>
-        </w:rPr>
-        <w:t xml:space="preserve">d. These characters will appear </w:t>
-      </w:r>
-      <w:r>
-        <w:rPr>
-          <w:lang w:val="en-US"/>
-        </w:rPr>
-        <w:t>unmodified in all filenames.</w:t>
+        <w:t>Enter characters in the text box as needed. These characters will appear unmodified in all filenames.</w:t>
       </w:r>
     </w:p>
     <w:p>
@@ -2051,19 +1982,7 @@
         <w:rPr>
           <w:lang w:val="en-US"/>
         </w:rPr>
-        <w:t xml:space="preserve">To add the value of an entity property, click the </w:t>
-      </w:r>
-      <w:r>
-        <w:rPr>
-          <w:lang w:val="en-US"/>
-        </w:rPr>
-        <w:t xml:space="preserve">property in the entity property </w:t>
-      </w:r>
-      <w:r>
-        <w:rPr>
-          <w:lang w:val="en-US"/>
-        </w:rPr>
-        <w:t>list, and then click Add</w:t>
+        <w:t>To add the value of an entity property, click the property in the entity property list, and then click Add</w:t>
       </w:r>
       <w:r>
         <w:rPr>
@@ -2095,6 +2014,7 @@
         <w:rPr>
           <w:lang w:val="en-US"/>
         </w:rPr>
+        <w:lastRenderedPageBreak/>
         <w:t>To use t</w:t>
       </w:r>
       <w:r>
@@ -2134,7 +2054,7 @@
 </file>
 
 <file path=word/numbering.xml><?xml version="1.0" encoding="utf-8"?>
-<w:numbering xmlns:wpc="http://schemas.microsoft.com/office/word/2010/wordprocessingCanvas" xmlns:cx="http://schemas.microsoft.com/office/drawing/2014/chartex" xmlns:cx1="http://schemas.microsoft.com/office/drawing/2015/9/8/chartex" xmlns:mc="http://schemas.openxmlformats.org/markup-compatibility/2006" xmlns:o="urn:schemas-microsoft-com:office:office" xmlns:r="http://schemas.openxmlformats.org/officeDocument/2006/relationships" xmlns:m="http://schemas.openxmlformats.org/officeDocument/2006/math" xmlns:v="urn:schemas-microsoft-com:vml" xmlns:wp14="http://schemas.microsoft.com/office/word/2010/wordprocessingDrawing" xmlns:wp="http://schemas.openxmlformats.org/drawingml/2006/wordprocessingDrawing" xmlns:w10="urn:schemas-microsoft-com:office:word" xmlns:w="http://schemas.openxmlformats.org/wordprocessingml/2006/main" xmlns:w14="http://schemas.microsoft.com/office/word/2010/wordml" xmlns:w15="http://schemas.microsoft.com/office/word/2012/wordml" xmlns:w16se="http://schemas.microsoft.com/office/word/2015/wordml/symex" xmlns:wpg="http://schemas.microsoft.com/office/word/2010/wordprocessingGroup" xmlns:wpi="http://schemas.microsoft.com/office/word/2010/wordprocessingInk" xmlns:wne="http://schemas.microsoft.com/office/word/2006/wordml" xmlns:wps="http://schemas.microsoft.com/office/word/2010/wordprocessingShape" mc:Ignorable="w14 w15 w16se wp14">
+<w:numbering xmlns:wpc="http://schemas.microsoft.com/office/word/2010/wordprocessingCanvas" xmlns:cx="http://schemas.microsoft.com/office/drawing/2014/chartex" xmlns:cx1="http://schemas.microsoft.com/office/drawing/2015/9/8/chartex" xmlns:cx2="http://schemas.microsoft.com/office/drawing/2015/10/21/chartex" xmlns:cx3="http://schemas.microsoft.com/office/drawing/2016/5/9/chartex" xmlns:cx4="http://schemas.microsoft.com/office/drawing/2016/5/10/chartex" xmlns:cx5="http://schemas.microsoft.com/office/drawing/2016/5/11/chartex" xmlns:cx6="http://schemas.microsoft.com/office/drawing/2016/5/12/chartex" xmlns:cx7="http://schemas.microsoft.com/office/drawing/2016/5/13/chartex" xmlns:cx8="http://schemas.microsoft.com/office/drawing/2016/5/14/chartex" xmlns:mc="http://schemas.openxmlformats.org/markup-compatibility/2006" xmlns:aink="http://schemas.microsoft.com/office/drawing/2016/ink" xmlns:am3d="http://schemas.microsoft.com/office/drawing/2017/model3d" xmlns:o="urn:schemas-microsoft-com:office:office" xmlns:r="http://schemas.openxmlformats.org/officeDocument/2006/relationships" xmlns:m="http://schemas.openxmlformats.org/officeDocument/2006/math" xmlns:v="urn:schemas-microsoft-com:vml" xmlns:wp14="http://schemas.microsoft.com/office/word/2010/wordprocessingDrawing" xmlns:wp="http://schemas.openxmlformats.org/drawingml/2006/wordprocessingDrawing" xmlns:w10="urn:schemas-microsoft-com:office:word" xmlns:w="http://schemas.openxmlformats.org/wordprocessingml/2006/main" xmlns:w14="http://schemas.microsoft.com/office/word/2010/wordml" xmlns:w15="http://schemas.microsoft.com/office/word/2012/wordml" xmlns:w16cid="http://schemas.microsoft.com/office/word/2016/wordml/cid" xmlns:w16se="http://schemas.microsoft.com/office/word/2015/wordml/symex" xmlns:wpg="http://schemas.microsoft.com/office/word/2010/wordprocessingGroup" xmlns:wpi="http://schemas.microsoft.com/office/word/2010/wordprocessingInk" xmlns:wne="http://schemas.microsoft.com/office/word/2006/wordml" xmlns:wps="http://schemas.microsoft.com/office/word/2010/wordprocessingShape" mc:Ignorable="w14 w15 w16se w16cid wp14">
   <w:abstractNum w:abstractNumId="0" w15:restartNumberingAfterBreak="0">
     <w:nsid w:val="0FF611F6"/>
     <w:multiLevelType w:val="hybridMultilevel"/>
@@ -2640,7 +2560,7 @@
 </file>
 
 <file path=word/styles.xml><?xml version="1.0" encoding="utf-8"?>
-<w:styles xmlns:mc="http://schemas.openxmlformats.org/markup-compatibility/2006" xmlns:r="http://schemas.openxmlformats.org/officeDocument/2006/relationships" xmlns:w="http://schemas.openxmlformats.org/wordprocessingml/2006/main" xmlns:w14="http://schemas.microsoft.com/office/word/2010/wordml" xmlns:w15="http://schemas.microsoft.com/office/word/2012/wordml" xmlns:w16se="http://schemas.microsoft.com/office/word/2015/wordml/symex" mc:Ignorable="w14 w15 w16se">
+<w:styles xmlns:mc="http://schemas.openxmlformats.org/markup-compatibility/2006" xmlns:r="http://schemas.openxmlformats.org/officeDocument/2006/relationships" xmlns:w="http://schemas.openxmlformats.org/wordprocessingml/2006/main" xmlns:w14="http://schemas.microsoft.com/office/word/2010/wordml" xmlns:w15="http://schemas.microsoft.com/office/word/2012/wordml" xmlns:w16cid="http://schemas.microsoft.com/office/word/2016/wordml/cid" xmlns:w16se="http://schemas.microsoft.com/office/word/2015/wordml/symex" mc:Ignorable="w14 w15 w16se w16cid">
   <w:docDefaults>
     <w:rPrDefault>
       <w:rPr>
@@ -2656,7 +2576,7 @@
       </w:pPr>
     </w:pPrDefault>
   </w:docDefaults>
-  <w:latentStyles w:defLockedState="0" w:defUIPriority="99" w:defSemiHidden="0" w:defUnhideWhenUsed="0" w:defQFormat="0" w:count="371">
+  <w:latentStyles w:defLockedState="0" w:defUIPriority="99" w:defSemiHidden="0" w:defUnhideWhenUsed="0" w:defQFormat="0" w:count="375">
     <w:lsdException w:name="Normal" w:uiPriority="0" w:qFormat="1"/>
     <w:lsdException w:name="heading 1" w:uiPriority="9" w:qFormat="1"/>
     <w:lsdException w:name="heading 2" w:semiHidden="1" w:uiPriority="9" w:unhideWhenUsed="1" w:qFormat="1"/>
@@ -3028,6 +2948,10 @@
     <w:lsdException w:name="List Table 5 Dark Accent 6" w:uiPriority="50"/>
     <w:lsdException w:name="List Table 6 Colorful Accent 6" w:uiPriority="51"/>
     <w:lsdException w:name="List Table 7 Colorful Accent 6" w:uiPriority="52"/>
+    <w:lsdException w:name="Mention" w:semiHidden="1" w:unhideWhenUsed="1"/>
+    <w:lsdException w:name="Smart Hyperlink" w:semiHidden="1" w:unhideWhenUsed="1"/>
+    <w:lsdException w:name="Hashtag" w:semiHidden="1" w:unhideWhenUsed="1"/>
+    <w:lsdException w:name="Unresolved Mention" w:semiHidden="1" w:unhideWhenUsed="1"/>
   </w:latentStyles>
   <w:style w:type="paragraph" w:default="1" w:styleId="Normal">
     <w:name w:val="Normal"/>
@@ -3150,6 +3074,30 @@
       <w:color w:val="2E74B5" w:themeColor="accent1" w:themeShade="BF"/>
       <w:sz w:val="26"/>
       <w:szCs w:val="26"/>
+    </w:rPr>
+  </w:style>
+  <w:style w:type="character" w:styleId="UnresolvedMention">
+    <w:name w:val="Unresolved Mention"/>
+    <w:basedOn w:val="DefaultParagraphFont"/>
+    <w:uiPriority w:val="99"/>
+    <w:semiHidden/>
+    <w:unhideWhenUsed/>
+    <w:rsid w:val="004D733F"/>
+    <w:rPr>
+      <w:color w:val="605E5C"/>
+      <w:shd w:val="clear" w:color="auto" w:fill="E1DFDD"/>
+    </w:rPr>
+  </w:style>
+  <w:style w:type="character" w:styleId="FollowedHyperlink">
+    <w:name w:val="FollowedHyperlink"/>
+    <w:basedOn w:val="DefaultParagraphFont"/>
+    <w:uiPriority w:val="99"/>
+    <w:semiHidden/>
+    <w:unhideWhenUsed/>
+    <w:rsid w:val="004C1599"/>
+    <w:rPr>
+      <w:color w:val="954F72" w:themeColor="followedHyperlink"/>
+      <w:u w:val="single"/>
     </w:rPr>
   </w:style>
 </w:styles>

</xml_diff>

<commit_message>
Title filter logic changed
</commit_message>
<xml_diff>
--- a/How to use the SharePoint Online connector.docx
+++ b/How to use the SharePoint Online connector.docx
@@ -88,8 +88,6 @@
         </w:rPr>
         <w:t>The connector’s UI provides settings grouped into four tabs.</w:t>
       </w:r>
-      <w:bookmarkStart w:id="0" w:name="_GoBack"/>
-      <w:bookmarkEnd w:id="0"/>
     </w:p>
     <w:p>
       <w:pPr>
@@ -597,37 +595,13 @@
     </w:p>
     <w:p>
       <w:pPr>
-        <w:rPr>
-          <w:lang w:val="en-US"/>
-        </w:rPr>
-      </w:pPr>
-      <w:r>
-        <w:rPr>
-          <w:lang w:val="en-US"/>
-        </w:rPr>
-        <w:t xml:space="preserve">The flag </w:t>
-      </w:r>
-      <w:r>
-        <w:rPr>
-          <w:i/>
-          <w:lang w:val="en-US"/>
-        </w:rPr>
-        <w:t>User setting override</w:t>
-      </w:r>
-      <w:r>
-        <w:rPr>
-          <w:lang w:val="en-US"/>
-        </w:rPr>
-        <w:t xml:space="preserve"> becomes when the culture settings have been modified from their default. By setting this flag you force OCC to work the defaults for the selected culture.</w:t>
-      </w:r>
-    </w:p>
-    <w:p>
-      <w:pPr>
         <w:pStyle w:val="Heading2"/>
         <w:rPr>
           <w:lang w:val="en-US"/>
         </w:rPr>
       </w:pPr>
+      <w:bookmarkStart w:id="0" w:name="_GoBack"/>
+      <w:bookmarkEnd w:id="0"/>
       <w:r>
         <w:rPr>
           <w:lang w:val="en-US"/>
@@ -1112,45 +1086,45 @@
         <w:rPr>
           <w:lang w:val="en-US"/>
         </w:rPr>
+        <w:t>The forced fields tab lets you specify list or library properties by their name. They will be included in the field list for OCC as described above.</w:t>
+      </w:r>
+    </w:p>
+    <w:p>
+      <w:pPr>
+        <w:rPr>
+          <w:lang w:val="en-US"/>
+        </w:rPr>
+      </w:pPr>
+      <w:r>
+        <w:rPr>
+          <w:lang w:val="en-US"/>
+        </w:rPr>
+        <w:t xml:space="preserve">The currently selected entry </w:t>
+      </w:r>
+      <w:r>
+        <w:rPr>
+          <w:lang w:val="en-US"/>
+        </w:rPr>
+        <w:t xml:space="preserve">can be deleted using the </w:t>
+      </w:r>
+      <w:r>
+        <w:rPr>
+          <w:lang w:val="en-US"/>
+        </w:rPr>
+        <w:t xml:space="preserve">Delete current entry button on each tab. </w:t>
+      </w:r>
+    </w:p>
+    <w:p>
+      <w:pPr>
+        <w:rPr>
+          <w:lang w:val="en-US"/>
+        </w:rPr>
+      </w:pPr>
+      <w:r>
+        <w:rPr>
+          <w:lang w:val="en-US"/>
+        </w:rPr>
         <w:lastRenderedPageBreak/>
-        <w:t>The forced fields tab lets you specify list or library properties by their name. They will be included in the field list for OCC as described above.</w:t>
-      </w:r>
-    </w:p>
-    <w:p>
-      <w:pPr>
-        <w:rPr>
-          <w:lang w:val="en-US"/>
-        </w:rPr>
-      </w:pPr>
-      <w:r>
-        <w:rPr>
-          <w:lang w:val="en-US"/>
-        </w:rPr>
-        <w:t xml:space="preserve">The currently selected entry </w:t>
-      </w:r>
-      <w:r>
-        <w:rPr>
-          <w:lang w:val="en-US"/>
-        </w:rPr>
-        <w:t xml:space="preserve">can be deleted using the </w:t>
-      </w:r>
-      <w:r>
-        <w:rPr>
-          <w:lang w:val="en-US"/>
-        </w:rPr>
-        <w:t xml:space="preserve">Delete current entry button on each tab. </w:t>
-      </w:r>
-    </w:p>
-    <w:p>
-      <w:pPr>
-        <w:rPr>
-          <w:lang w:val="en-US"/>
-        </w:rPr>
-      </w:pPr>
-      <w:r>
-        <w:rPr>
-          <w:lang w:val="en-US"/>
-        </w:rPr>
         <w:t xml:space="preserve">With the Save as default button the current filter settings will become the default for all future SharePoint online connectors created on your machine. The </w:t>
       </w:r>
       <w:r>
@@ -1494,60 +1468,66 @@
           <w:b/>
           <w:lang w:val="en-US"/>
         </w:rPr>
+        <w:t>Hierarchy by capacity</w:t>
+      </w:r>
+      <w:r>
+        <w:rPr>
+          <w:lang w:val="en-US"/>
+        </w:rPr>
+        <w:t xml:space="preserve">: Files are written to a subfolder with the name </w:t>
+      </w:r>
+      <w:r>
+        <w:rPr>
+          <w:lang w:val="en-US"/>
+        </w:rPr>
+        <w:t>given in the</w:t>
+      </w:r>
+      <w:r>
+        <w:rPr>
+          <w:lang w:val="en-US"/>
+        </w:rPr>
+        <w:t xml:space="preserve"> </w:t>
+      </w:r>
+      <w:proofErr w:type="spellStart"/>
+      <w:r>
+        <w:rPr>
+          <w:i/>
+          <w:lang w:val="en-US"/>
+        </w:rPr>
+        <w:t>Basefolder</w:t>
+      </w:r>
+      <w:proofErr w:type="spellEnd"/>
+      <w:r>
+        <w:rPr>
+          <w:i/>
+          <w:lang w:val="en-US"/>
+        </w:rPr>
+        <w:t xml:space="preserve"> name</w:t>
+      </w:r>
+      <w:r>
+        <w:rPr>
+          <w:lang w:val="en-US"/>
+        </w:rPr>
+        <w:t xml:space="preserve"> </w:t>
+      </w:r>
+      <w:r>
+        <w:rPr>
+          <w:lang w:val="en-US"/>
+        </w:rPr>
+        <w:t>input field</w:t>
+      </w:r>
+      <w:r>
+        <w:rPr>
+          <w:lang w:val="en-US"/>
+        </w:rPr>
+        <w:t xml:space="preserve">. Each time the number of items in a folder reaches the threshold defined by </w:t>
+      </w:r>
+      <w:r>
+        <w:rPr>
+          <w:lang w:val="en-US"/>
+        </w:rPr>
         <w:lastRenderedPageBreak/>
-        <w:t>Hierarchy by capacity</w:t>
-      </w:r>
-      <w:r>
-        <w:rPr>
-          <w:lang w:val="en-US"/>
-        </w:rPr>
-        <w:t xml:space="preserve">: Files are written to a subfolder with the name </w:t>
-      </w:r>
-      <w:r>
-        <w:rPr>
-          <w:lang w:val="en-US"/>
-        </w:rPr>
-        <w:t>given in the</w:t>
-      </w:r>
-      <w:r>
-        <w:rPr>
-          <w:lang w:val="en-US"/>
-        </w:rPr>
-        <w:t xml:space="preserve"> </w:t>
-      </w:r>
-      <w:proofErr w:type="spellStart"/>
-      <w:r>
-        <w:rPr>
-          <w:i/>
-          <w:lang w:val="en-US"/>
-        </w:rPr>
-        <w:t>Basefolder</w:t>
-      </w:r>
-      <w:proofErr w:type="spellEnd"/>
-      <w:r>
-        <w:rPr>
-          <w:i/>
-          <w:lang w:val="en-US"/>
-        </w:rPr>
-        <w:t xml:space="preserve"> name</w:t>
-      </w:r>
-      <w:r>
-        <w:rPr>
-          <w:lang w:val="en-US"/>
-        </w:rPr>
-        <w:t xml:space="preserve"> </w:t>
-      </w:r>
-      <w:r>
-        <w:rPr>
-          <w:lang w:val="en-US"/>
-        </w:rPr>
-        <w:t>input field</w:t>
-      </w:r>
-      <w:r>
-        <w:rPr>
-          <w:lang w:val="en-US"/>
-        </w:rPr>
-        <w:t xml:space="preserve">. Each time the number of items in a folder reaches the threshold defined by the property Maximum capacity, a new subfolder is created. A number is added to each folder like </w:t>
+        <w:t xml:space="preserve">the property Maximum capacity, a new subfolder is created. A number is added to each folder like </w:t>
       </w:r>
       <w:r>
         <w:rPr>
@@ -2014,7 +1994,6 @@
         <w:rPr>
           <w:lang w:val="en-US"/>
         </w:rPr>
-        <w:lastRenderedPageBreak/>
         <w:t>To use t</w:t>
       </w:r>
       <w:r>

</xml_diff>